<commit_message>
working with this library
</commit_message>
<xml_diff>
--- a/test/test_file.docx
+++ b/test/test_file.docx
@@ -178,16 +178,11 @@
         <w:t>{</w:t>
       </w:r>
       <w:proofErr w:type="spellStart"/>
-      <w:proofErr w:type="gramStart"/>
       <w:r>
         <w:t>d.</w:t>
       </w:r>
       <w:r>
-        <w:t>company</w:t>
-      </w:r>
-      <w:proofErr w:type="gramEnd"/>
-      <w:r>
-        <w:t>_data</w:t>
+        <w:t>company_data</w:t>
       </w:r>
       <w:proofErr w:type="spellEnd"/>
       <w:r>
@@ -216,16 +211,11 @@
         <w:t>{</w:t>
       </w:r>
       <w:proofErr w:type="spellStart"/>
-      <w:proofErr w:type="gramStart"/>
       <w:r>
         <w:t>d.</w:t>
       </w:r>
       <w:r>
-        <w:t>company</w:t>
-      </w:r>
-      <w:proofErr w:type="gramEnd"/>
-      <w:r>
-        <w:t>_data</w:t>
+        <w:t>company_data</w:t>
       </w:r>
       <w:proofErr w:type="spellEnd"/>
       <w:r>
@@ -320,13 +310,8 @@
         <w:t>{</w:t>
       </w:r>
       <w:proofErr w:type="spellStart"/>
-      <w:proofErr w:type="gramStart"/>
-      <w:r>
-        <w:t>d.company</w:t>
-      </w:r>
-      <w:proofErr w:type="gramEnd"/>
-      <w:r>
-        <w:t>_data</w:t>
+      <w:r>
+        <w:t>d.company_data</w:t>
       </w:r>
       <w:proofErr w:type="spellEnd"/>
       <w:r>

</xml_diff>